<commit_message>
added my section of the status report
</commit_message>
<xml_diff>
--- a/deliverables/week7/week7_status_report.docx
+++ b/deliverables/week7/week7_status_report.docx
@@ -360,6 +360,9 @@
               <w:widowControl w:val="0"/>
               <w:spacing w:line="240" w:lineRule="auto"/>
             </w:pPr>
+            <w:r>
+              <w:t>Connected to the database. Worked on API for Node.js but eventually switched to writing PHP to get it communicating between front end and backend.</w:t>
+            </w:r>
           </w:p>
         </w:tc>
         <w:tc>
@@ -378,6 +381,9 @@
               <w:widowControl w:val="0"/>
               <w:spacing w:line="240" w:lineRule="auto"/>
             </w:pPr>
+            <w:r>
+              <w:t>8</w:t>
+            </w:r>
           </w:p>
         </w:tc>
       </w:tr>
@@ -402,13 +408,8 @@
               <w:spacing w:line="240" w:lineRule="auto"/>
             </w:pPr>
             <w:r>
-              <w:t xml:space="preserve">Dominic </w:t>
+              <w:t>Dominic Oaldon</w:t>
             </w:r>
-            <w:proofErr w:type="spellStart"/>
-            <w:r>
-              <w:t>Oaldon</w:t>
-            </w:r>
-            <w:proofErr w:type="spellEnd"/>
           </w:p>
         </w:tc>
         <w:tc>
@@ -427,6 +428,9 @@
               <w:widowControl w:val="0"/>
               <w:spacing w:line="240" w:lineRule="auto"/>
             </w:pPr>
+            <w:r>
+              <w:t xml:space="preserve">Worked on connecting to the database and getting an API to work on Node.js </w:t>
+            </w:r>
           </w:p>
         </w:tc>
         <w:tc>
@@ -445,6 +449,9 @@
               <w:widowControl w:val="0"/>
               <w:spacing w:line="240" w:lineRule="auto"/>
             </w:pPr>
+            <w:r>
+              <w:t>5</w:t>
+            </w:r>
           </w:p>
         </w:tc>
       </w:tr>
@@ -716,13 +723,8 @@
         </mc:AlternateContent>
       </w:r>
       <w:r>
-        <w:t xml:space="preserve">Dominic </w:t>
-      </w:r>
-      <w:proofErr w:type="spellStart"/>
-      <w:r>
-        <w:t>Oaldon</w:t>
-      </w:r>
-      <w:proofErr w:type="spellEnd"/>
+        <w:t>Dominic Oaldon</w:t>
+      </w:r>
       <w:r>
         <w:t>:   _____________________________________________</w:t>
       </w:r>
@@ -761,15 +763,7 @@
         <w:t xml:space="preserve"> of</w:t>
       </w:r>
       <w:r>
-        <w:t xml:space="preserve"> the </w:t>
-      </w:r>
-      <w:proofErr w:type="gramStart"/>
-      <w:r>
-        <w:t>front end</w:t>
-      </w:r>
-      <w:proofErr w:type="gramEnd"/>
-      <w:r>
-        <w:t xml:space="preserve"> pages and start on feature based development.</w:t>
+        <w:t xml:space="preserve"> the front end pages and start on feature based development.</w:t>
       </w:r>
     </w:p>
     <w:sectPr>

</xml_diff>